<commit_message>
update with new real estate site
</commit_message>
<xml_diff>
--- a/resume/Resume.docx
+++ b/resume/Resume.docx
@@ -117,8 +117,6 @@
           <w:highlight w:val="white"/>
         </w:rPr>
       </w:pPr>
-      <w:bookmarkStart w:id="0" w:name="_GoBack"/>
-      <w:bookmarkEnd w:id="0"/>
       <w:r>
         <w:rPr>
           <w:b/>
@@ -1134,11 +1132,14 @@
     <w:p>
       <w:pPr>
         <w:spacing w:line="240" w:lineRule="auto"/>
-      </w:pPr>
-      <w:r>
         <w:rPr>
           <w:b/>
         </w:rPr>
+      </w:pPr>
+      <w:r>
+        <w:rPr>
+          <w:b/>
+        </w:rPr>
         <w:t>DC Real Estate Dashboard</w:t>
       </w:r>
     </w:p>
@@ -1151,16 +1152,14 @@
           <w:szCs w:val="20"/>
         </w:rPr>
       </w:pPr>
-      <w:hyperlink r:id="rId10">
-        <w:r>
-          <w:rPr>
-            <w:color w:val="0000FF"/>
-            <w:sz w:val="20"/>
-            <w:szCs w:val="20"/>
-          </w:rPr>
-          <w:t>https://github.com/tslindner/Real-Estate-Visualization-DC</w:t>
-        </w:r>
-      </w:hyperlink>
+      <w:r>
+        <w:rPr>
+          <w:color w:val="0000FF"/>
+          <w:sz w:val="20"/>
+          <w:szCs w:val="20"/>
+        </w:rPr>
+        <w:t>https://github.com/tslindner/DC-Real-Estate-site</w:t>
+      </w:r>
     </w:p>
     <w:p>
       <w:pPr>
@@ -1208,14 +1207,14 @@
           <w:sz w:val="20"/>
           <w:szCs w:val="20"/>
         </w:rPr>
-        <w:t xml:space="preserve">a </w:t>
-      </w:r>
-      <w:r>
-        <w:rPr>
-          <w:sz w:val="20"/>
-          <w:szCs w:val="20"/>
-        </w:rPr>
-        <w:t>group of four.</w:t>
+        <w:t>group</w:t>
+      </w:r>
+      <w:r>
+        <w:rPr>
+          <w:sz w:val="20"/>
+          <w:szCs w:val="20"/>
+        </w:rPr>
+        <w:t>.</w:t>
       </w:r>
     </w:p>
     <w:p>
@@ -1254,6 +1253,8 @@
         </w:rPr>
         <w:t xml:space="preserve"> to store dataset.</w:t>
       </w:r>
+      <w:bookmarkStart w:id="0" w:name="_GoBack"/>
+      <w:bookmarkEnd w:id="0"/>
     </w:p>
     <w:p>
       <w:pPr>
@@ -1296,16 +1297,14 @@
         </w:rPr>
         <w:t xml:space="preserve">Deployed online using Heroku: </w:t>
       </w:r>
-      <w:hyperlink r:id="rId11" w:history="1">
-        <w:r>
-          <w:rPr>
-            <w:color w:val="0000FF"/>
-            <w:sz w:val="20"/>
-            <w:szCs w:val="20"/>
-          </w:rPr>
-          <w:t>https://gwu-real-estate-project.herokuapp.com/</w:t>
-        </w:r>
-      </w:hyperlink>
+      <w:r>
+        <w:rPr>
+          <w:color w:val="0000FF"/>
+          <w:sz w:val="20"/>
+          <w:szCs w:val="20"/>
+        </w:rPr>
+        <w:t>https://real-estate-dc.herokuapp.com/</w:t>
+      </w:r>
     </w:p>
     <w:p>
       <w:pPr>
@@ -1899,7 +1898,7 @@
       </w:r>
     </w:p>
     <w:sectPr>
-      <w:headerReference w:type="default" r:id="rId12"/>
+      <w:headerReference w:type="default" r:id="rId10"/>
       <w:pgSz w:w="12240" w:h="15840"/>
       <w:pgMar w:top="187" w:right="720" w:bottom="720" w:left="187" w:header="0" w:footer="720" w:gutter="0"/>
       <w:pgNumType w:start="1"/>

</xml_diff>

<commit_message>
replace sentiment analysis with text classification, update resume
</commit_message>
<xml_diff>
--- a/resume/Resume.docx
+++ b/resume/Resume.docx
@@ -1253,8 +1253,6 @@
         </w:rPr>
         <w:t xml:space="preserve"> to store dataset.</w:t>
       </w:r>
-      <w:bookmarkStart w:id="0" w:name="_GoBack"/>
-      <w:bookmarkEnd w:id="0"/>
     </w:p>
     <w:p>
       <w:pPr>
@@ -1342,7 +1340,13 @@
         <w:rPr>
           <w:b/>
         </w:rPr>
-        <w:t xml:space="preserve">The Effects of Cannabis Legalization  </w:t>
+        <w:t>Exploring Usability of Various Machine Learning Algorithms for Text Classification</w:t>
+      </w:r>
+      <w:r>
+        <w:rPr>
+          <w:b/>
+        </w:rPr>
+        <w:t xml:space="preserve">  </w:t>
       </w:r>
     </w:p>
     <w:p>
@@ -1365,7 +1369,15 @@
           <w:sz w:val="20"/>
           <w:szCs w:val="20"/>
         </w:rPr>
-        <w:t>https://github.com/tslindner/Effects-of-Cannabis-Legalization</w:t>
+        <w:t>https://github.com/tslindner/</w:t>
+      </w:r>
+      <w:r>
+        <w:rPr>
+          <w:color w:val="0000FF"/>
+          <w:sz w:val="20"/>
+          <w:szCs w:val="20"/>
+        </w:rPr>
+        <w:t>Script-Text-Classification-ML</w:t>
       </w:r>
     </w:p>
     <w:p>
@@ -1388,7 +1400,15 @@
           <w:szCs w:val="20"/>
           <w:highlight w:val="white"/>
         </w:rPr>
-        <w:t>A modular notebook used to find the relationships between population, crime rate, and cannabis legalization.</w:t>
+        <w:t>A dashboard for viewing the results of using different algorithms in a text classification project</w:t>
+      </w:r>
+      <w:r>
+        <w:rPr>
+          <w:sz w:val="20"/>
+          <w:szCs w:val="20"/>
+          <w:highlight w:val="white"/>
+        </w:rPr>
+        <w:t>.</w:t>
       </w:r>
     </w:p>
     <w:p>
@@ -1411,7 +1431,43 @@
           <w:szCs w:val="20"/>
           <w:highlight w:val="white"/>
         </w:rPr>
-        <w:t>Lead developer in a group of five.</w:t>
+        <w:t xml:space="preserve">Data Manipulation and machine learning using </w:t>
+      </w:r>
+      <w:proofErr w:type="spellStart"/>
+      <w:r>
+        <w:rPr>
+          <w:sz w:val="20"/>
+          <w:szCs w:val="20"/>
+          <w:highlight w:val="white"/>
+        </w:rPr>
+        <w:t>scikit</w:t>
+      </w:r>
+      <w:proofErr w:type="spellEnd"/>
+      <w:r>
+        <w:rPr>
+          <w:sz w:val="20"/>
+          <w:szCs w:val="20"/>
+          <w:highlight w:val="white"/>
+        </w:rPr>
+        <w:t xml:space="preserve">-learn and </w:t>
+      </w:r>
+      <w:proofErr w:type="spellStart"/>
+      <w:r>
+        <w:rPr>
+          <w:sz w:val="20"/>
+          <w:szCs w:val="20"/>
+          <w:highlight w:val="white"/>
+        </w:rPr>
+        <w:t>Jupyter</w:t>
+      </w:r>
+      <w:proofErr w:type="spellEnd"/>
+      <w:r>
+        <w:rPr>
+          <w:sz w:val="20"/>
+          <w:szCs w:val="20"/>
+          <w:highlight w:val="white"/>
+        </w:rPr>
+        <w:t xml:space="preserve"> Notebook.</w:t>
       </w:r>
     </w:p>
     <w:p>
@@ -1434,25 +1490,95 @@
           <w:szCs w:val="20"/>
           <w:highlight w:val="white"/>
         </w:rPr>
-        <w:t xml:space="preserve">Built as a modular </w:t>
-      </w:r>
-      <w:proofErr w:type="spellStart"/>
-      <w:r>
+        <w:t>Built back end using a Flask server.</w:t>
+      </w:r>
+    </w:p>
+    <w:p>
+      <w:pPr>
+        <w:numPr>
+          <w:ilvl w:val="0"/>
+          <w:numId w:val="3"/>
+        </w:numPr>
+        <w:spacing w:line="240" w:lineRule="auto"/>
+        <w:contextualSpacing/>
         <w:rPr>
           <w:sz w:val="20"/>
           <w:szCs w:val="20"/>
           <w:highlight w:val="white"/>
         </w:rPr>
-        <w:t>jupyter</w:t>
-      </w:r>
-      <w:proofErr w:type="spellEnd"/>
+      </w:pPr>
       <w:r>
         <w:rPr>
           <w:sz w:val="20"/>
           <w:szCs w:val="20"/>
           <w:highlight w:val="white"/>
         </w:rPr>
-        <w:t xml:space="preserve"> notebook using Pandas and Matplotlib libraries. </w:t>
+        <w:t xml:space="preserve">Built </w:t>
+      </w:r>
+      <w:r>
+        <w:rPr>
+          <w:sz w:val="20"/>
+          <w:szCs w:val="20"/>
+          <w:highlight w:val="white"/>
+        </w:rPr>
+        <w:t>front end using JavaScript with Plotly.js</w:t>
+      </w:r>
+      <w:r>
+        <w:rPr>
+          <w:sz w:val="20"/>
+          <w:szCs w:val="20"/>
+          <w:highlight w:val="white"/>
+        </w:rPr>
+        <w:t xml:space="preserve">. </w:t>
+      </w:r>
+      <w:bookmarkStart w:id="0" w:name="_GoBack"/>
+      <w:bookmarkEnd w:id="0"/>
+    </w:p>
+    <w:p>
+      <w:pPr>
+        <w:numPr>
+          <w:ilvl w:val="0"/>
+          <w:numId w:val="3"/>
+        </w:numPr>
+        <w:spacing w:line="240" w:lineRule="auto"/>
+        <w:contextualSpacing/>
+        <w:rPr>
+          <w:sz w:val="20"/>
+          <w:szCs w:val="20"/>
+          <w:highlight w:val="white"/>
+        </w:rPr>
+      </w:pPr>
+      <w:r>
+        <w:rPr>
+          <w:sz w:val="20"/>
+          <w:szCs w:val="20"/>
+          <w:highlight w:val="white"/>
+        </w:rPr>
+        <w:t xml:space="preserve">Deployed online using Heroku: </w:t>
+      </w:r>
+      <w:r>
+        <w:rPr>
+          <w:color w:val="0000FF"/>
+          <w:sz w:val="20"/>
+          <w:szCs w:val="20"/>
+        </w:rPr>
+        <w:t>https://</w:t>
+      </w:r>
+      <w:r>
+        <w:rPr>
+          <w:color w:val="0000FF"/>
+          <w:sz w:val="20"/>
+          <w:szCs w:val="20"/>
+        </w:rPr>
+        <w:t>futurama-text-classification</w:t>
+      </w:r>
+      <w:r>
+        <w:rPr>
+          <w:color w:val="0000FF"/>
+          <w:sz w:val="20"/>
+          <w:szCs w:val="20"/>
+        </w:rPr>
+        <w:t>.herokuapp.com/</w:t>
       </w:r>
     </w:p>
     <w:p>

</xml_diff>